<commit_message>
20250812 Kelvin add socket and bugfix tourcar test accNumber generate.
</commit_message>
<xml_diff>
--- a/API.docx
+++ b/API.docx
@@ -6266,7 +6266,7 @@
         <w:shd w:val="clear" w:color="auto" w:fill="FFFFFE"/>
         <w:spacing w:line="270" w:lineRule="atLeast"/>
         <w:rPr>
-          <w:rFonts w:ascii="標楷體" w:eastAsia="標楷體" w:hAnsi="標楷體" w:cs="新細明體" w:hint="eastAsia"/>
+          <w:rFonts w:ascii="標楷體" w:eastAsia="標楷體" w:hAnsi="標楷體" w:cs="新細明體"/>
           <w:color w:val="000000"/>
           <w:kern w:val="0"/>
           <w:sz w:val="20"/>
@@ -7182,7 +7182,7 @@
         <w:spacing w:line="270" w:lineRule="atLeast"/>
         <w:ind w:leftChars="300" w:left="720"/>
         <w:rPr>
-          <w:rFonts w:ascii="Consolas" w:eastAsia="新細明體" w:hAnsi="Consolas" w:cs="新細明體" w:hint="eastAsia"/>
+          <w:rFonts w:ascii="Consolas" w:eastAsia="新細明體" w:hAnsi="Consolas" w:cs="新細明體"/>
           <w:color w:val="000000"/>
           <w:kern w:val="0"/>
           <w:sz w:val="18"/>
@@ -14542,6 +14542,8 @@
         </w:rPr>
         <w:t>,</w:t>
       </w:r>
+      <w:bookmarkStart w:id="0" w:name="_GoBack"/>
+      <w:bookmarkEnd w:id="0"/>
     </w:p>
     <w:p>
       <w:pPr>
@@ -15664,7 +15666,7 @@
         <w:shd w:val="clear" w:color="auto" w:fill="FFFFFE"/>
         <w:spacing w:line="270" w:lineRule="atLeast"/>
         <w:rPr>
-          <w:rFonts w:ascii="標楷體" w:eastAsia="標楷體" w:hAnsi="標楷體" w:cs="Helvetica" w:hint="eastAsia"/>
+          <w:rFonts w:ascii="標楷體" w:eastAsia="標楷體" w:hAnsi="標楷體" w:cs="Helvetica"/>
           <w:szCs w:val="18"/>
           <w:shd w:val="clear" w:color="auto" w:fill="FFFFFF"/>
         </w:rPr>
@@ -15676,7 +15678,7 @@
         <w:shd w:val="clear" w:color="auto" w:fill="FFFFFE"/>
         <w:spacing w:line="270" w:lineRule="atLeast"/>
         <w:rPr>
-          <w:rFonts w:ascii="標楷體" w:eastAsia="標楷體" w:hAnsi="標楷體" w:cs="Helvetica" w:hint="eastAsia"/>
+          <w:rFonts w:ascii="標楷體" w:eastAsia="標楷體" w:hAnsi="標楷體" w:cs="Helvetica"/>
           <w:szCs w:val="18"/>
           <w:shd w:val="clear" w:color="auto" w:fill="FFFFFF"/>
         </w:rPr>
@@ -15688,44 +15690,36 @@
         <w:shd w:val="clear" w:color="auto" w:fill="FFFFFE"/>
         <w:spacing w:line="270" w:lineRule="atLeast"/>
         <w:rPr>
+          <w:rFonts w:ascii="標楷體" w:eastAsia="標楷體" w:hAnsi="標楷體" w:cs="Helvetica"/>
+          <w:szCs w:val="18"/>
+          <w:shd w:val="clear" w:color="auto" w:fill="FFFFFF"/>
+        </w:rPr>
+      </w:pPr>
+      <w:r>
+        <w:rPr>
           <w:rFonts w:ascii="標楷體" w:eastAsia="標楷體" w:hAnsi="標楷體" w:cs="Helvetica" w:hint="eastAsia"/>
           <w:szCs w:val="18"/>
           <w:shd w:val="clear" w:color="auto" w:fill="FFFFFF"/>
         </w:rPr>
-      </w:pPr>
+        <w:t>根據</w:t>
+      </w:r>
+      <w:proofErr w:type="spellStart"/>
       <w:r>
         <w:rPr>
           <w:rFonts w:ascii="標楷體" w:eastAsia="標楷體" w:hAnsi="標楷體" w:cs="Helvetica" w:hint="eastAsia"/>
           <w:szCs w:val="18"/>
           <w:shd w:val="clear" w:color="auto" w:fill="FFFFFF"/>
         </w:rPr>
-        <w:t>根據</w:t>
-      </w:r>
-      <w:proofErr w:type="spellStart"/>
+        <w:t>caseName</w:t>
+      </w:r>
+      <w:proofErr w:type="spellEnd"/>
       <w:r>
         <w:rPr>
           <w:rFonts w:ascii="標楷體" w:eastAsia="標楷體" w:hAnsi="標楷體" w:cs="Helvetica" w:hint="eastAsia"/>
           <w:szCs w:val="18"/>
           <w:shd w:val="clear" w:color="auto" w:fill="FFFFFF"/>
         </w:rPr>
-        <w:t>caseName</w:t>
-      </w:r>
-      <w:proofErr w:type="spellEnd"/>
-      <w:r>
-        <w:rPr>
-          <w:rFonts w:ascii="標楷體" w:eastAsia="標楷體" w:hAnsi="標楷體" w:cs="Helvetica" w:hint="eastAsia"/>
-          <w:szCs w:val="18"/>
-          <w:shd w:val="clear" w:color="auto" w:fill="FFFFFF"/>
-        </w:rPr>
-        <w:t>名稱</w:t>
-      </w:r>
-      <w:r>
-        <w:rPr>
-          <w:rFonts w:ascii="標楷體" w:eastAsia="標楷體" w:hAnsi="標楷體" w:cs="Helvetica" w:hint="eastAsia"/>
-          <w:szCs w:val="18"/>
-          <w:shd w:val="clear" w:color="auto" w:fill="FFFFFF"/>
-        </w:rPr>
-        <w:t>retry Post to PACS</w:t>
+        <w:t>名稱retry Post to PACS</w:t>
       </w:r>
       <w:r>
         <w:rPr>
@@ -15906,7 +15900,7 @@
         <w:shd w:val="clear" w:color="auto" w:fill="FFFFFE"/>
         <w:spacing w:line="270" w:lineRule="atLeast"/>
         <w:rPr>
-          <w:rFonts w:ascii="標楷體" w:eastAsia="標楷體" w:hAnsi="標楷體" w:cs="Helvetica" w:hint="eastAsia"/>
+          <w:rFonts w:ascii="標楷體" w:eastAsia="標楷體" w:hAnsi="標楷體" w:cs="Helvetica"/>
           <w:szCs w:val="18"/>
           <w:shd w:val="clear" w:color="auto" w:fill="FFFFFF"/>
         </w:rPr>
@@ -15918,7 +15912,7 @@
         <w:shd w:val="clear" w:color="auto" w:fill="FFFFFE"/>
         <w:spacing w:line="270" w:lineRule="atLeast"/>
         <w:rPr>
-          <w:rFonts w:ascii="標楷體" w:eastAsia="標楷體" w:hAnsi="標楷體" w:cs="Helvetica" w:hint="eastAsia"/>
+          <w:rFonts w:ascii="標楷體" w:eastAsia="標楷體" w:hAnsi="標楷體" w:cs="Helvetica"/>
           <w:szCs w:val="18"/>
           <w:shd w:val="clear" w:color="auto" w:fill="FFFFFF"/>
         </w:rPr>
@@ -15938,7 +15932,7 @@
         <w:shd w:val="clear" w:color="auto" w:fill="FFFFFE"/>
         <w:spacing w:line="270" w:lineRule="atLeast"/>
         <w:rPr>
-          <w:rFonts w:ascii="標楷體" w:eastAsia="標楷體" w:hAnsi="標楷體" w:cs="Helvetica" w:hint="eastAsia"/>
+          <w:rFonts w:ascii="標楷體" w:eastAsia="標楷體" w:hAnsi="標楷體" w:cs="Helvetica"/>
           <w:szCs w:val="18"/>
           <w:shd w:val="clear" w:color="auto" w:fill="FFFFFF"/>
         </w:rPr>
@@ -17441,7 +17435,7 @@
         <w:shd w:val="clear" w:color="auto" w:fill="FFFFFE"/>
         <w:spacing w:line="270" w:lineRule="atLeast"/>
         <w:rPr>
-          <w:rFonts w:ascii="標楷體" w:eastAsia="標楷體" w:hAnsi="標楷體" w:cs="Helvetica" w:hint="eastAsia"/>
+          <w:rFonts w:ascii="標楷體" w:eastAsia="標楷體" w:hAnsi="標楷體" w:cs="Helvetica"/>
           <w:szCs w:val="18"/>
           <w:shd w:val="clear" w:color="auto" w:fill="FFFFFF"/>
         </w:rPr>
@@ -17453,7 +17447,7 @@
         <w:shd w:val="clear" w:color="auto" w:fill="FFFFFE"/>
         <w:spacing w:line="270" w:lineRule="atLeast"/>
         <w:rPr>
-          <w:rFonts w:ascii="標楷體" w:eastAsia="標楷體" w:hAnsi="標楷體" w:cs="Helvetica" w:hint="eastAsia"/>
+          <w:rFonts w:ascii="標楷體" w:eastAsia="標楷體" w:hAnsi="標楷體" w:cs="Helvetica"/>
           <w:szCs w:val="18"/>
           <w:shd w:val="clear" w:color="auto" w:fill="FFFFFF"/>
         </w:rPr>
@@ -17465,7 +17459,7 @@
         <w:shd w:val="clear" w:color="auto" w:fill="FFFFFE"/>
         <w:spacing w:line="270" w:lineRule="atLeast"/>
         <w:rPr>
-          <w:rFonts w:ascii="標楷體" w:eastAsia="標楷體" w:hAnsi="標楷體" w:cs="Helvetica" w:hint="eastAsia"/>
+          <w:rFonts w:ascii="標楷體" w:eastAsia="標楷體" w:hAnsi="標楷體" w:cs="Helvetica"/>
           <w:szCs w:val="18"/>
           <w:shd w:val="clear" w:color="auto" w:fill="FFFFFF"/>
         </w:rPr>
@@ -17684,7 +17678,7 @@
         <w:shd w:val="clear" w:color="auto" w:fill="FFFFFE"/>
         <w:spacing w:line="270" w:lineRule="atLeast"/>
         <w:rPr>
-          <w:rFonts w:ascii="標楷體" w:eastAsia="標楷體" w:hAnsi="標楷體" w:cs="Helvetica" w:hint="eastAsia"/>
+          <w:rFonts w:ascii="標楷體" w:eastAsia="標楷體" w:hAnsi="標楷體" w:cs="Helvetica"/>
           <w:szCs w:val="18"/>
           <w:shd w:val="clear" w:color="auto" w:fill="FFFFFF"/>
         </w:rPr>
@@ -17696,7 +17690,7 @@
         <w:shd w:val="clear" w:color="auto" w:fill="FFFFFE"/>
         <w:spacing w:line="270" w:lineRule="atLeast"/>
         <w:rPr>
-          <w:rFonts w:ascii="標楷體" w:eastAsia="標楷體" w:hAnsi="標楷體" w:cs="Helvetica" w:hint="eastAsia"/>
+          <w:rFonts w:ascii="標楷體" w:eastAsia="標楷體" w:hAnsi="標楷體" w:cs="Helvetica"/>
           <w:szCs w:val="18"/>
           <w:shd w:val="clear" w:color="auto" w:fill="FFFFFF"/>
         </w:rPr>
@@ -17716,7 +17710,7 @@
         <w:shd w:val="clear" w:color="auto" w:fill="FFFFFE"/>
         <w:spacing w:line="270" w:lineRule="atLeast"/>
         <w:rPr>
-          <w:rFonts w:ascii="標楷體" w:eastAsia="標楷體" w:hAnsi="標楷體" w:cs="Helvetica" w:hint="eastAsia"/>
+          <w:rFonts w:ascii="標楷體" w:eastAsia="標楷體" w:hAnsi="標楷體" w:cs="Helvetica"/>
           <w:szCs w:val="18"/>
           <w:shd w:val="clear" w:color="auto" w:fill="FFFFFF"/>
         </w:rPr>
@@ -18987,8 +18981,6 @@
         </w:rPr>
         <w:t>,</w:t>
       </w:r>
-      <w:bookmarkStart w:id="0" w:name="_GoBack"/>
-      <w:bookmarkEnd w:id="0"/>
     </w:p>
     <w:p>
       <w:pPr>
@@ -19215,6 +19207,780 @@
           <w:shd w:val="clear" w:color="auto" w:fill="FFFFFF"/>
         </w:rPr>
       </w:pPr>
+    </w:p>
+    <w:p>
+      <w:pPr>
+        <w:widowControl/>
+        <w:rPr>
+          <w:rFonts w:ascii="標楷體" w:eastAsia="標楷體" w:hAnsi="標楷體" w:cs="Helvetica"/>
+          <w:szCs w:val="18"/>
+          <w:shd w:val="clear" w:color="auto" w:fill="FFFFFF"/>
+        </w:rPr>
+      </w:pPr>
+      <w:r>
+        <w:rPr>
+          <w:rFonts w:ascii="標楷體" w:eastAsia="標楷體" w:hAnsi="標楷體" w:cs="Helvetica"/>
+          <w:szCs w:val="18"/>
+          <w:shd w:val="clear" w:color="auto" w:fill="FFFFFF"/>
+        </w:rPr>
+        <w:br w:type="page"/>
+      </w:r>
+    </w:p>
+    <w:p>
+      <w:pPr>
+        <w:widowControl/>
+        <w:shd w:val="clear" w:color="auto" w:fill="FFFFFE"/>
+        <w:spacing w:line="270" w:lineRule="atLeast"/>
+        <w:rPr>
+          <w:rFonts w:ascii="標楷體" w:eastAsia="標楷體" w:hAnsi="標楷體" w:cs="Helvetica" w:hint="eastAsia"/>
+          <w:szCs w:val="18"/>
+          <w:shd w:val="clear" w:color="auto" w:fill="FFFFFF"/>
+        </w:rPr>
+      </w:pPr>
+      <w:r>
+        <w:rPr>
+          <w:rFonts w:ascii="標楷體" w:eastAsia="標楷體" w:hAnsi="標楷體" w:cs="Helvetica"/>
+          <w:szCs w:val="18"/>
+          <w:shd w:val="clear" w:color="auto" w:fill="FFFFFF"/>
+        </w:rPr>
+        <w:lastRenderedPageBreak/>
+        <w:t>即時更新</w:t>
+      </w:r>
+    </w:p>
+    <w:p>
+      <w:pPr>
+        <w:widowControl/>
+        <w:shd w:val="clear" w:color="auto" w:fill="FFFFFE"/>
+        <w:spacing w:line="270" w:lineRule="atLeast"/>
+        <w:rPr>
+          <w:rFonts w:ascii="標楷體" w:eastAsia="標楷體" w:hAnsi="標楷體" w:cs="Helvetica" w:hint="eastAsia"/>
+          <w:szCs w:val="18"/>
+          <w:shd w:val="clear" w:color="auto" w:fill="FFFFFF"/>
+        </w:rPr>
+      </w:pPr>
+      <w:r>
+        <w:rPr>
+          <w:rFonts w:ascii="標楷體" w:eastAsia="標楷體" w:hAnsi="標楷體" w:cs="Helvetica" w:hint="eastAsia"/>
+          <w:szCs w:val="18"/>
+          <w:shd w:val="clear" w:color="auto" w:fill="FFFFFF"/>
+        </w:rPr>
+        <w:t>目前因為未</w:t>
+      </w:r>
+      <w:proofErr w:type="gramStart"/>
+      <w:r>
+        <w:rPr>
+          <w:rFonts w:ascii="標楷體" w:eastAsia="標楷體" w:hAnsi="標楷體" w:cs="Helvetica" w:hint="eastAsia"/>
+          <w:szCs w:val="18"/>
+          <w:shd w:val="clear" w:color="auto" w:fill="FFFFFF"/>
+        </w:rPr>
+        <w:t>實際串接院</w:t>
+      </w:r>
+      <w:proofErr w:type="gramEnd"/>
+      <w:r>
+        <w:rPr>
+          <w:rFonts w:ascii="標楷體" w:eastAsia="標楷體" w:hAnsi="標楷體" w:cs="Helvetica" w:hint="eastAsia"/>
+          <w:szCs w:val="18"/>
+          <w:shd w:val="clear" w:color="auto" w:fill="FFFFFF"/>
+        </w:rPr>
+        <w:t>方及</w:t>
+      </w:r>
+      <w:proofErr w:type="spellStart"/>
+      <w:r>
+        <w:rPr>
+          <w:rFonts w:ascii="標楷體" w:eastAsia="標楷體" w:hAnsi="標楷體" w:cs="Helvetica" w:hint="eastAsia"/>
+          <w:szCs w:val="18"/>
+          <w:shd w:val="clear" w:color="auto" w:fill="FFFFFF"/>
+        </w:rPr>
+        <w:t>Minipacs</w:t>
+      </w:r>
+      <w:proofErr w:type="spellEnd"/>
+      <w:r>
+        <w:rPr>
+          <w:rFonts w:ascii="標楷體" w:eastAsia="標楷體" w:hAnsi="標楷體" w:cs="Helvetica" w:hint="eastAsia"/>
+          <w:szCs w:val="18"/>
+          <w:shd w:val="clear" w:color="auto" w:fill="FFFFFF"/>
+        </w:rPr>
+        <w:t>，暫時以模擬方式透過socket.io送出通知</w:t>
+      </w:r>
+    </w:p>
+    <w:p>
+      <w:pPr>
+        <w:widowControl/>
+        <w:shd w:val="clear" w:color="auto" w:fill="FFFFFE"/>
+        <w:spacing w:line="270" w:lineRule="atLeast"/>
+        <w:rPr>
+          <w:rFonts w:ascii="標楷體" w:eastAsia="標楷體" w:hAnsi="標楷體" w:cs="Helvetica" w:hint="eastAsia"/>
+          <w:szCs w:val="18"/>
+          <w:shd w:val="clear" w:color="auto" w:fill="FFFFFF"/>
+        </w:rPr>
+      </w:pPr>
+      <w:r>
+        <w:rPr>
+          <w:rFonts w:ascii="標楷體" w:eastAsia="標楷體" w:hAnsi="標楷體" w:cs="Helvetica" w:hint="eastAsia"/>
+          <w:szCs w:val="18"/>
+          <w:shd w:val="clear" w:color="auto" w:fill="FFFFFF"/>
+        </w:rPr>
+        <w:t>透過</w:t>
+      </w:r>
+    </w:p>
+    <w:p>
+      <w:pPr>
+        <w:widowControl/>
+        <w:shd w:val="clear" w:color="auto" w:fill="FFFFFE"/>
+        <w:spacing w:line="270" w:lineRule="atLeast"/>
+        <w:rPr>
+          <w:rFonts w:ascii="標楷體" w:eastAsia="標楷體" w:hAnsi="標楷體" w:cs="Helvetica" w:hint="eastAsia"/>
+          <w:szCs w:val="18"/>
+          <w:shd w:val="clear" w:color="auto" w:fill="FFFFFF"/>
+        </w:rPr>
+      </w:pPr>
+      <w:proofErr w:type="spellStart"/>
+      <w:proofErr w:type="gramStart"/>
+      <w:r>
+        <w:rPr>
+          <w:rFonts w:ascii="標楷體" w:eastAsia="標楷體" w:hAnsi="標楷體" w:cs="Helvetica" w:hint="eastAsia"/>
+          <w:szCs w:val="18"/>
+          <w:shd w:val="clear" w:color="auto" w:fill="FFFFFF"/>
+        </w:rPr>
+        <w:t>npm</w:t>
+      </w:r>
+      <w:proofErr w:type="spellEnd"/>
+      <w:proofErr w:type="gramEnd"/>
+      <w:r>
+        <w:rPr>
+          <w:rFonts w:ascii="標楷體" w:eastAsia="標楷體" w:hAnsi="標楷體" w:cs="Helvetica" w:hint="eastAsia"/>
+          <w:szCs w:val="18"/>
+          <w:shd w:val="clear" w:color="auto" w:fill="FFFFFF"/>
+        </w:rPr>
+        <w:t xml:space="preserve"> install </w:t>
+      </w:r>
+      <w:r>
+        <w:rPr>
+          <w:rFonts w:ascii="標楷體" w:eastAsia="標楷體" w:hAnsi="標楷體" w:cs="Helvetica"/>
+          <w:szCs w:val="18"/>
+          <w:shd w:val="clear" w:color="auto" w:fill="FFFFFF"/>
+        </w:rPr>
+        <w:t>socket.io-client</w:t>
+      </w:r>
+    </w:p>
+    <w:p>
+      <w:pPr>
+        <w:widowControl/>
+        <w:shd w:val="clear" w:color="auto" w:fill="FFFFFE"/>
+        <w:spacing w:line="270" w:lineRule="atLeast"/>
+        <w:rPr>
+          <w:rFonts w:ascii="標楷體" w:eastAsia="標楷體" w:hAnsi="標楷體" w:cs="Helvetica" w:hint="eastAsia"/>
+          <w:szCs w:val="18"/>
+          <w:shd w:val="clear" w:color="auto" w:fill="FFFFFF"/>
+        </w:rPr>
+      </w:pPr>
+    </w:p>
+    <w:p>
+      <w:pPr>
+        <w:widowControl/>
+        <w:shd w:val="clear" w:color="auto" w:fill="1F1F1F"/>
+        <w:spacing w:line="285" w:lineRule="atLeast"/>
+        <w:rPr>
+          <w:rFonts w:ascii="Consolas" w:eastAsia="新細明體" w:hAnsi="Consolas" w:cs="新細明體"/>
+          <w:color w:val="CCCCCC"/>
+          <w:kern w:val="0"/>
+          <w:sz w:val="21"/>
+          <w:szCs w:val="21"/>
+        </w:rPr>
+      </w:pPr>
+      <w:r>
+        <w:rPr>
+          <w:rFonts w:ascii="Consolas" w:eastAsia="新細明體" w:hAnsi="Consolas" w:cs="新細明體"/>
+          <w:color w:val="CCCCCC"/>
+          <w:kern w:val="0"/>
+          <w:sz w:val="21"/>
+          <w:szCs w:val="21"/>
+        </w:rPr>
+        <w:t xml:space="preserve">                    </w:t>
+      </w:r>
+      <w:proofErr w:type="spellStart"/>
+      <w:proofErr w:type="gramStart"/>
+      <w:r>
+        <w:rPr>
+          <w:rFonts w:ascii="Consolas" w:eastAsia="新細明體" w:hAnsi="Consolas" w:cs="新細明體"/>
+          <w:color w:val="9CDCFE"/>
+          <w:kern w:val="0"/>
+          <w:sz w:val="21"/>
+          <w:szCs w:val="21"/>
+        </w:rPr>
+        <w:t>socket</w:t>
+      </w:r>
+      <w:r>
+        <w:rPr>
+          <w:rFonts w:ascii="Consolas" w:eastAsia="新細明體" w:hAnsi="Consolas" w:cs="新細明體"/>
+          <w:color w:val="CCCCCC"/>
+          <w:kern w:val="0"/>
+          <w:sz w:val="21"/>
+          <w:szCs w:val="21"/>
+        </w:rPr>
+        <w:t>.</w:t>
+      </w:r>
+      <w:r>
+        <w:rPr>
+          <w:rFonts w:ascii="Consolas" w:eastAsia="新細明體" w:hAnsi="Consolas" w:cs="新細明體"/>
+          <w:color w:val="DCDCAA"/>
+          <w:kern w:val="0"/>
+          <w:sz w:val="21"/>
+          <w:szCs w:val="21"/>
+        </w:rPr>
+        <w:t>on</w:t>
+      </w:r>
+      <w:proofErr w:type="spellEnd"/>
+      <w:r>
+        <w:rPr>
+          <w:rFonts w:ascii="Consolas" w:eastAsia="新細明體" w:hAnsi="Consolas" w:cs="新細明體"/>
+          <w:color w:val="CCCCCC"/>
+          <w:kern w:val="0"/>
+          <w:sz w:val="21"/>
+          <w:szCs w:val="21"/>
+        </w:rPr>
+        <w:t>(</w:t>
+      </w:r>
+      <w:proofErr w:type="gramEnd"/>
+      <w:r>
+        <w:rPr>
+          <w:rFonts w:ascii="Consolas" w:eastAsia="新細明體" w:hAnsi="Consolas" w:cs="新細明體"/>
+          <w:color w:val="CE9178"/>
+          <w:kern w:val="0"/>
+          <w:sz w:val="21"/>
+          <w:szCs w:val="21"/>
+        </w:rPr>
+        <w:t>"hamster"</w:t>
+      </w:r>
+      <w:r>
+        <w:rPr>
+          <w:rFonts w:ascii="Consolas" w:eastAsia="新細明體" w:hAnsi="Consolas" w:cs="新細明體"/>
+          <w:color w:val="CCCCCC"/>
+          <w:kern w:val="0"/>
+          <w:sz w:val="21"/>
+          <w:szCs w:val="21"/>
+        </w:rPr>
+        <w:t>, (</w:t>
+      </w:r>
+      <w:r>
+        <w:rPr>
+          <w:rFonts w:ascii="Consolas" w:eastAsia="新細明體" w:hAnsi="Consolas" w:cs="新細明體"/>
+          <w:color w:val="9CDCFE"/>
+          <w:kern w:val="0"/>
+          <w:sz w:val="21"/>
+          <w:szCs w:val="21"/>
+        </w:rPr>
+        <w:t>data</w:t>
+      </w:r>
+      <w:r>
+        <w:rPr>
+          <w:rFonts w:ascii="Consolas" w:eastAsia="新細明體" w:hAnsi="Consolas" w:cs="新細明體"/>
+          <w:color w:val="CCCCCC"/>
+          <w:kern w:val="0"/>
+          <w:sz w:val="21"/>
+          <w:szCs w:val="21"/>
+        </w:rPr>
+        <w:t xml:space="preserve">) </w:t>
+      </w:r>
+      <w:r>
+        <w:rPr>
+          <w:rFonts w:ascii="Consolas" w:eastAsia="新細明體" w:hAnsi="Consolas" w:cs="新細明體"/>
+          <w:color w:val="569CD6"/>
+          <w:kern w:val="0"/>
+          <w:sz w:val="21"/>
+          <w:szCs w:val="21"/>
+        </w:rPr>
+        <w:t>=&gt;</w:t>
+      </w:r>
+      <w:r>
+        <w:rPr>
+          <w:rFonts w:ascii="Consolas" w:eastAsia="新細明體" w:hAnsi="Consolas" w:cs="新細明體"/>
+          <w:color w:val="CCCCCC"/>
+          <w:kern w:val="0"/>
+          <w:sz w:val="21"/>
+          <w:szCs w:val="21"/>
+        </w:rPr>
+        <w:t xml:space="preserve"> {</w:t>
+      </w:r>
+    </w:p>
+    <w:p>
+      <w:pPr>
+        <w:widowControl/>
+        <w:shd w:val="clear" w:color="auto" w:fill="1F1F1F"/>
+        <w:spacing w:line="285" w:lineRule="atLeast"/>
+        <w:rPr>
+          <w:rFonts w:ascii="Consolas" w:eastAsia="新細明體" w:hAnsi="Consolas" w:cs="新細明體"/>
+          <w:color w:val="CCCCCC"/>
+          <w:kern w:val="0"/>
+          <w:sz w:val="21"/>
+          <w:szCs w:val="21"/>
+        </w:rPr>
+      </w:pPr>
+      <w:r>
+        <w:rPr>
+          <w:rFonts w:ascii="Consolas" w:eastAsia="新細明體" w:hAnsi="Consolas" w:cs="新細明體"/>
+          <w:color w:val="CCCCCC"/>
+          <w:kern w:val="0"/>
+          <w:sz w:val="21"/>
+          <w:szCs w:val="21"/>
+        </w:rPr>
+        <w:t xml:space="preserve">                        </w:t>
+      </w:r>
+      <w:proofErr w:type="gramStart"/>
+      <w:r>
+        <w:rPr>
+          <w:rFonts w:ascii="Consolas" w:eastAsia="新細明體" w:hAnsi="Consolas" w:cs="新細明體"/>
+          <w:color w:val="9CDCFE"/>
+          <w:kern w:val="0"/>
+          <w:sz w:val="21"/>
+          <w:szCs w:val="21"/>
+        </w:rPr>
+        <w:t>console</w:t>
+      </w:r>
+      <w:r>
+        <w:rPr>
+          <w:rFonts w:ascii="Consolas" w:eastAsia="新細明體" w:hAnsi="Consolas" w:cs="新細明體"/>
+          <w:color w:val="CCCCCC"/>
+          <w:kern w:val="0"/>
+          <w:sz w:val="21"/>
+          <w:szCs w:val="21"/>
+        </w:rPr>
+        <w:t>.</w:t>
+      </w:r>
+      <w:r>
+        <w:rPr>
+          <w:rFonts w:ascii="Consolas" w:eastAsia="新細明體" w:hAnsi="Consolas" w:cs="新細明體"/>
+          <w:color w:val="DCDCAA"/>
+          <w:kern w:val="0"/>
+          <w:sz w:val="21"/>
+          <w:szCs w:val="21"/>
+        </w:rPr>
+        <w:t>log</w:t>
+      </w:r>
+      <w:r>
+        <w:rPr>
+          <w:rFonts w:ascii="Consolas" w:eastAsia="新細明體" w:hAnsi="Consolas" w:cs="新細明體"/>
+          <w:color w:val="CCCCCC"/>
+          <w:kern w:val="0"/>
+          <w:sz w:val="21"/>
+          <w:szCs w:val="21"/>
+        </w:rPr>
+        <w:t>(</w:t>
+      </w:r>
+      <w:proofErr w:type="gramEnd"/>
+      <w:r>
+        <w:rPr>
+          <w:rFonts w:ascii="Consolas" w:eastAsia="新細明體" w:hAnsi="Consolas" w:cs="新細明體"/>
+          <w:color w:val="CE9178"/>
+          <w:kern w:val="0"/>
+          <w:sz w:val="21"/>
+          <w:szCs w:val="21"/>
+        </w:rPr>
+        <w:t>"??:"</w:t>
+      </w:r>
+      <w:r>
+        <w:rPr>
+          <w:rFonts w:ascii="Consolas" w:eastAsia="新細明體" w:hAnsi="Consolas" w:cs="新細明體"/>
+          <w:color w:val="CCCCCC"/>
+          <w:kern w:val="0"/>
+          <w:sz w:val="21"/>
+          <w:szCs w:val="21"/>
+        </w:rPr>
+        <w:t xml:space="preserve">, </w:t>
+      </w:r>
+      <w:r>
+        <w:rPr>
+          <w:rFonts w:ascii="Consolas" w:eastAsia="新細明體" w:hAnsi="Consolas" w:cs="新細明體"/>
+          <w:color w:val="9CDCFE"/>
+          <w:kern w:val="0"/>
+          <w:sz w:val="21"/>
+          <w:szCs w:val="21"/>
+        </w:rPr>
+        <w:t>data</w:t>
+      </w:r>
+      <w:r>
+        <w:rPr>
+          <w:rFonts w:ascii="Consolas" w:eastAsia="新細明體" w:hAnsi="Consolas" w:cs="新細明體"/>
+          <w:color w:val="CCCCCC"/>
+          <w:kern w:val="0"/>
+          <w:sz w:val="21"/>
+          <w:szCs w:val="21"/>
+        </w:rPr>
+        <w:t>);</w:t>
+      </w:r>
+    </w:p>
+    <w:p>
+      <w:pPr>
+        <w:widowControl/>
+        <w:shd w:val="clear" w:color="auto" w:fill="1F1F1F"/>
+        <w:spacing w:line="285" w:lineRule="atLeast"/>
+        <w:rPr>
+          <w:rFonts w:ascii="Consolas" w:eastAsia="新細明體" w:hAnsi="Consolas" w:cs="新細明體"/>
+          <w:color w:val="CCCCCC"/>
+          <w:kern w:val="0"/>
+          <w:sz w:val="21"/>
+          <w:szCs w:val="21"/>
+        </w:rPr>
+      </w:pPr>
+      <w:r>
+        <w:rPr>
+          <w:rFonts w:ascii="Consolas" w:eastAsia="新細明體" w:hAnsi="Consolas" w:cs="新細明體"/>
+          <w:color w:val="CCCCCC"/>
+          <w:kern w:val="0"/>
+          <w:sz w:val="21"/>
+          <w:szCs w:val="21"/>
+        </w:rPr>
+        <w:t xml:space="preserve">                        </w:t>
+      </w:r>
+      <w:r>
+        <w:rPr>
+          <w:rFonts w:ascii="Consolas" w:eastAsia="新細明體" w:hAnsi="Consolas" w:cs="新細明體"/>
+          <w:color w:val="6A9955"/>
+          <w:kern w:val="0"/>
+          <w:sz w:val="21"/>
+          <w:szCs w:val="21"/>
+        </w:rPr>
+        <w:t>//</w:t>
+      </w:r>
+      <w:r>
+        <w:rPr>
+          <w:rFonts w:ascii="Consolas" w:eastAsia="新細明體" w:hAnsi="Consolas" w:cs="新細明體"/>
+          <w:color w:val="6A9955"/>
+          <w:kern w:val="0"/>
+          <w:sz w:val="21"/>
+          <w:szCs w:val="21"/>
+        </w:rPr>
+        <w:t>呼叫進行更新</w:t>
+      </w:r>
+    </w:p>
+    <w:p>
+      <w:pPr>
+        <w:widowControl/>
+        <w:shd w:val="clear" w:color="auto" w:fill="1F1F1F"/>
+        <w:spacing w:line="285" w:lineRule="atLeast"/>
+        <w:rPr>
+          <w:rFonts w:ascii="Consolas" w:eastAsia="新細明體" w:hAnsi="Consolas" w:cs="新細明體"/>
+          <w:color w:val="CCCCCC"/>
+          <w:kern w:val="0"/>
+          <w:sz w:val="21"/>
+          <w:szCs w:val="21"/>
+        </w:rPr>
+      </w:pPr>
+      <w:r>
+        <w:rPr>
+          <w:rFonts w:ascii="Consolas" w:eastAsia="新細明體" w:hAnsi="Consolas" w:cs="新細明體"/>
+          <w:color w:val="CCCCCC"/>
+          <w:kern w:val="0"/>
+          <w:sz w:val="21"/>
+          <w:szCs w:val="21"/>
+        </w:rPr>
+        <w:t>                    });</w:t>
+      </w:r>
+    </w:p>
+    <w:p>
+      <w:pPr>
+        <w:widowControl/>
+        <w:shd w:val="clear" w:color="auto" w:fill="FFFFFE"/>
+        <w:spacing w:line="270" w:lineRule="atLeast"/>
+        <w:rPr>
+          <w:rFonts w:ascii="標楷體" w:eastAsia="標楷體" w:hAnsi="標楷體" w:cs="Helvetica" w:hint="eastAsia"/>
+          <w:szCs w:val="18"/>
+          <w:shd w:val="clear" w:color="auto" w:fill="FFFFFF"/>
+        </w:rPr>
+      </w:pPr>
+    </w:p>
+    <w:p>
+      <w:pPr>
+        <w:widowControl/>
+        <w:shd w:val="clear" w:color="auto" w:fill="FFFFFE"/>
+        <w:spacing w:line="270" w:lineRule="atLeast"/>
+        <w:rPr>
+          <w:rFonts w:ascii="標楷體" w:eastAsia="標楷體" w:hAnsi="標楷體" w:cs="Helvetica" w:hint="eastAsia"/>
+          <w:szCs w:val="18"/>
+          <w:shd w:val="clear" w:color="auto" w:fill="FFFFFF"/>
+        </w:rPr>
+      </w:pPr>
+      <w:r>
+        <w:rPr>
+          <w:rFonts w:ascii="標楷體" w:eastAsia="標楷體" w:hAnsi="標楷體" w:cs="Helvetica" w:hint="eastAsia"/>
+          <w:szCs w:val="18"/>
+          <w:shd w:val="clear" w:color="auto" w:fill="FFFFFF"/>
+        </w:rPr>
+        <w:t>目前使用:</w:t>
+      </w:r>
+      <w:r>
+        <w:rPr>
+          <w:rFonts w:ascii="標楷體" w:eastAsia="標楷體" w:hAnsi="標楷體" w:cs="Helvetica"/>
+          <w:szCs w:val="18"/>
+          <w:shd w:val="clear" w:color="auto" w:fill="FFFFFF"/>
+        </w:rPr>
+        <w:br/>
+      </w:r>
+      <w:r>
+        <w:rPr>
+          <w:rFonts w:ascii="標楷體" w:eastAsia="標楷體" w:hAnsi="標楷體" w:cs="Helvetica" w:hint="eastAsia"/>
+          <w:szCs w:val="18"/>
+          <w:shd w:val="clear" w:color="auto" w:fill="FFFFFF"/>
+        </w:rPr>
+        <w:t>[PUT]</w:t>
+      </w:r>
+      <w:r>
+        <w:t xml:space="preserve"> </w:t>
+      </w:r>
+      <w:r>
+        <w:rPr>
+          <w:rFonts w:ascii="標楷體" w:eastAsia="標楷體" w:hAnsi="標楷體" w:cs="Helvetica"/>
+          <w:szCs w:val="18"/>
+          <w:shd w:val="clear" w:color="auto" w:fill="FFFFFF"/>
+        </w:rPr>
+        <w:t>/</w:t>
+      </w:r>
+      <w:proofErr w:type="spellStart"/>
+      <w:r>
+        <w:rPr>
+          <w:rFonts w:ascii="標楷體" w:eastAsia="標楷體" w:hAnsi="標楷體" w:cs="Helvetica"/>
+          <w:szCs w:val="18"/>
+          <w:shd w:val="clear" w:color="auto" w:fill="FFFFFF"/>
+        </w:rPr>
+        <w:t>tourCarCase</w:t>
+      </w:r>
+      <w:proofErr w:type="spellEnd"/>
+      <w:r>
+        <w:rPr>
+          <w:rFonts w:ascii="標楷體" w:eastAsia="標楷體" w:hAnsi="標楷體" w:cs="Helvetica" w:hint="eastAsia"/>
+          <w:szCs w:val="18"/>
+          <w:shd w:val="clear" w:color="auto" w:fill="FFFFFF"/>
+        </w:rPr>
+        <w:t xml:space="preserve">   (更新mapping)</w:t>
+      </w:r>
+    </w:p>
+    <w:p>
+      <w:pPr>
+        <w:widowControl/>
+        <w:shd w:val="clear" w:color="auto" w:fill="FFFFFE"/>
+        <w:spacing w:line="270" w:lineRule="atLeast"/>
+        <w:rPr>
+          <w:rFonts w:ascii="標楷體" w:eastAsia="標楷體" w:hAnsi="標楷體" w:cs="Helvetica" w:hint="eastAsia"/>
+          <w:szCs w:val="18"/>
+          <w:shd w:val="clear" w:color="auto" w:fill="FFFFFF"/>
+        </w:rPr>
+      </w:pPr>
+      <w:r>
+        <w:rPr>
+          <w:rFonts w:ascii="標楷體" w:eastAsia="標楷體" w:hAnsi="標楷體" w:cs="Helvetica"/>
+          <w:szCs w:val="18"/>
+          <w:shd w:val="clear" w:color="auto" w:fill="FFFFFF"/>
+        </w:rPr>
+        <w:t>[</w:t>
+      </w:r>
+      <w:r>
+        <w:rPr>
+          <w:rFonts w:ascii="標楷體" w:eastAsia="標楷體" w:hAnsi="標楷體" w:cs="Helvetica" w:hint="eastAsia"/>
+          <w:szCs w:val="18"/>
+          <w:shd w:val="clear" w:color="auto" w:fill="FFFFFF"/>
+        </w:rPr>
+        <w:t>POST</w:t>
+      </w:r>
+      <w:r>
+        <w:rPr>
+          <w:rFonts w:ascii="標楷體" w:eastAsia="標楷體" w:hAnsi="標楷體" w:cs="Helvetica"/>
+          <w:szCs w:val="18"/>
+          <w:shd w:val="clear" w:color="auto" w:fill="FFFFFF"/>
+        </w:rPr>
+        <w:t>] /</w:t>
+      </w:r>
+      <w:proofErr w:type="spellStart"/>
+      <w:r>
+        <w:rPr>
+          <w:rFonts w:ascii="標楷體" w:eastAsia="標楷體" w:hAnsi="標楷體" w:cs="Helvetica"/>
+          <w:szCs w:val="18"/>
+          <w:shd w:val="clear" w:color="auto" w:fill="FFFFFF"/>
+        </w:rPr>
+        <w:t>tourCarCase</w:t>
+      </w:r>
+      <w:proofErr w:type="spellEnd"/>
+      <w:r>
+        <w:rPr>
+          <w:rFonts w:ascii="標楷體" w:eastAsia="標楷體" w:hAnsi="標楷體" w:cs="Helvetica"/>
+          <w:szCs w:val="18"/>
+          <w:shd w:val="clear" w:color="auto" w:fill="FFFFFF"/>
+        </w:rPr>
+        <w:t>/:case/</w:t>
+      </w:r>
+      <w:proofErr w:type="spellStart"/>
+      <w:r>
+        <w:rPr>
+          <w:rFonts w:ascii="標楷體" w:eastAsia="標楷體" w:hAnsi="標楷體" w:cs="Helvetica"/>
+          <w:szCs w:val="18"/>
+          <w:shd w:val="clear" w:color="auto" w:fill="FFFFFF"/>
+        </w:rPr>
+        <w:t>retryPACS</w:t>
+      </w:r>
+      <w:proofErr w:type="spellEnd"/>
+      <w:r>
+        <w:rPr>
+          <w:rFonts w:ascii="標楷體" w:eastAsia="標楷體" w:hAnsi="標楷體" w:cs="Helvetica" w:hint="eastAsia"/>
+          <w:szCs w:val="18"/>
+          <w:shd w:val="clear" w:color="auto" w:fill="FFFFFF"/>
+        </w:rPr>
+        <w:t xml:space="preserve">   </w:t>
+      </w:r>
+      <w:r>
+        <w:rPr>
+          <w:rFonts w:ascii="標楷體" w:eastAsia="標楷體" w:hAnsi="標楷體" w:cs="Helvetica" w:hint="eastAsia"/>
+          <w:szCs w:val="18"/>
+          <w:shd w:val="clear" w:color="auto" w:fill="FFFFFF"/>
+        </w:rPr>
+        <w:t>(</w:t>
+      </w:r>
+      <w:r>
+        <w:rPr>
+          <w:rFonts w:ascii="標楷體" w:eastAsia="標楷體" w:hAnsi="標楷體" w:cs="Helvetica" w:hint="eastAsia"/>
+          <w:szCs w:val="18"/>
+          <w:shd w:val="clear" w:color="auto" w:fill="FFFFFF"/>
+        </w:rPr>
+        <w:t>模擬retry送給PACS</w:t>
+      </w:r>
+      <w:r>
+        <w:rPr>
+          <w:rFonts w:ascii="標楷體" w:eastAsia="標楷體" w:hAnsi="標楷體" w:cs="Helvetica" w:hint="eastAsia"/>
+          <w:szCs w:val="18"/>
+          <w:shd w:val="clear" w:color="auto" w:fill="FFFFFF"/>
+        </w:rPr>
+        <w:t>)</w:t>
+      </w:r>
+    </w:p>
+    <w:p>
+      <w:pPr>
+        <w:widowControl/>
+        <w:shd w:val="clear" w:color="auto" w:fill="FFFFFE"/>
+        <w:spacing w:line="270" w:lineRule="atLeast"/>
+        <w:rPr>
+          <w:rFonts w:ascii="標楷體" w:eastAsia="標楷體" w:hAnsi="標楷體" w:cs="Helvetica"/>
+          <w:szCs w:val="18"/>
+          <w:shd w:val="clear" w:color="auto" w:fill="FFFFFF"/>
+        </w:rPr>
+      </w:pPr>
+      <w:r>
+        <w:rPr>
+          <w:rFonts w:ascii="標楷體" w:eastAsia="標楷體" w:hAnsi="標楷體" w:cs="Helvetica"/>
+          <w:szCs w:val="18"/>
+          <w:shd w:val="clear" w:color="auto" w:fill="FFFFFF"/>
+        </w:rPr>
+        <w:t>[</w:t>
+      </w:r>
+      <w:r>
+        <w:rPr>
+          <w:rFonts w:ascii="標楷體" w:eastAsia="標楷體" w:hAnsi="標楷體" w:cs="Helvetica" w:hint="eastAsia"/>
+          <w:szCs w:val="18"/>
+          <w:shd w:val="clear" w:color="auto" w:fill="FFFFFF"/>
+        </w:rPr>
+        <w:t>POST</w:t>
+      </w:r>
+      <w:r>
+        <w:rPr>
+          <w:rFonts w:ascii="標楷體" w:eastAsia="標楷體" w:hAnsi="標楷體" w:cs="Helvetica"/>
+          <w:szCs w:val="18"/>
+          <w:shd w:val="clear" w:color="auto" w:fill="FFFFFF"/>
+        </w:rPr>
+        <w:t>] /</w:t>
+      </w:r>
+      <w:proofErr w:type="spellStart"/>
+      <w:r>
+        <w:rPr>
+          <w:rFonts w:ascii="標楷體" w:eastAsia="標楷體" w:hAnsi="標楷體" w:cs="Helvetica"/>
+          <w:szCs w:val="18"/>
+          <w:shd w:val="clear" w:color="auto" w:fill="FFFFFF"/>
+        </w:rPr>
+        <w:t>tourCarCase</w:t>
+      </w:r>
+      <w:proofErr w:type="spellEnd"/>
+      <w:r>
+        <w:rPr>
+          <w:rFonts w:ascii="標楷體" w:eastAsia="標楷體" w:hAnsi="標楷體" w:cs="Helvetica"/>
+          <w:szCs w:val="18"/>
+          <w:shd w:val="clear" w:color="auto" w:fill="FFFFFF"/>
+        </w:rPr>
+        <w:t>/:case/</w:t>
+      </w:r>
+      <w:proofErr w:type="spellStart"/>
+      <w:r>
+        <w:rPr>
+          <w:rFonts w:ascii="標楷體" w:eastAsia="標楷體" w:hAnsi="標楷體" w:cs="Helvetica"/>
+          <w:szCs w:val="18"/>
+          <w:shd w:val="clear" w:color="auto" w:fill="FFFFFF"/>
+        </w:rPr>
+        <w:t>retryAI</w:t>
+      </w:r>
+      <w:proofErr w:type="spellEnd"/>
+      <w:r>
+        <w:rPr>
+          <w:rFonts w:ascii="標楷體" w:eastAsia="標楷體" w:hAnsi="標楷體" w:cs="Helvetica" w:hint="eastAsia"/>
+          <w:szCs w:val="18"/>
+          <w:shd w:val="clear" w:color="auto" w:fill="FFFFFF"/>
+        </w:rPr>
+        <w:t xml:space="preserve"> </w:t>
+      </w:r>
+      <w:r>
+        <w:rPr>
+          <w:rFonts w:ascii="標楷體" w:eastAsia="標楷體" w:hAnsi="標楷體" w:cs="Helvetica" w:hint="eastAsia"/>
+          <w:szCs w:val="18"/>
+          <w:shd w:val="clear" w:color="auto" w:fill="FFFFFF"/>
+        </w:rPr>
+        <w:t xml:space="preserve">    </w:t>
+      </w:r>
+      <w:r>
+        <w:rPr>
+          <w:rFonts w:ascii="標楷體" w:eastAsia="標楷體" w:hAnsi="標楷體" w:cs="Helvetica" w:hint="eastAsia"/>
+          <w:szCs w:val="18"/>
+          <w:shd w:val="clear" w:color="auto" w:fill="FFFFFF"/>
+        </w:rPr>
+        <w:t>(模擬retry送給</w:t>
+      </w:r>
+      <w:r>
+        <w:rPr>
+          <w:rFonts w:ascii="標楷體" w:eastAsia="標楷體" w:hAnsi="標楷體" w:cs="Helvetica" w:hint="eastAsia"/>
+          <w:szCs w:val="18"/>
+          <w:shd w:val="clear" w:color="auto" w:fill="FFFFFF"/>
+        </w:rPr>
+        <w:t>AI分析</w:t>
+      </w:r>
+      <w:r>
+        <w:rPr>
+          <w:rFonts w:ascii="標楷體" w:eastAsia="標楷體" w:hAnsi="標楷體" w:cs="Helvetica" w:hint="eastAsia"/>
+          <w:szCs w:val="18"/>
+          <w:shd w:val="clear" w:color="auto" w:fill="FFFFFF"/>
+        </w:rPr>
+        <w:t>)</w:t>
+      </w:r>
+    </w:p>
+    <w:p>
+      <w:pPr>
+        <w:widowControl/>
+        <w:shd w:val="clear" w:color="auto" w:fill="FFFFFE"/>
+        <w:spacing w:line="270" w:lineRule="atLeast"/>
+        <w:rPr>
+          <w:rFonts w:ascii="標楷體" w:eastAsia="標楷體" w:hAnsi="標楷體" w:cs="Helvetica"/>
+          <w:szCs w:val="18"/>
+          <w:shd w:val="clear" w:color="auto" w:fill="FFFFFF"/>
+        </w:rPr>
+      </w:pPr>
+      <w:r>
+        <w:rPr>
+          <w:rFonts w:ascii="標楷體" w:eastAsia="標楷體" w:hAnsi="標楷體" w:cs="Helvetica"/>
+          <w:szCs w:val="18"/>
+          <w:shd w:val="clear" w:color="auto" w:fill="FFFFFF"/>
+        </w:rPr>
+        <w:t>會透過</w:t>
+      </w:r>
+      <w:r>
+        <w:rPr>
+          <w:rFonts w:ascii="標楷體" w:eastAsia="標楷體" w:hAnsi="標楷體" w:cs="Helvetica" w:hint="eastAsia"/>
+          <w:szCs w:val="18"/>
+          <w:shd w:val="clear" w:color="auto" w:fill="FFFFFF"/>
+        </w:rPr>
+        <w:t>socket.io send資訊在hamster這個頻道上</w:t>
+      </w:r>
     </w:p>
     <w:sectPr>
       <w:pgSz w:w="11906" w:h="16838"/>

</xml_diff>